<commit_message>
latest knit, commenting functions
</commit_message>
<xml_diff>
--- a/writeup.docx
+++ b/writeup.docx
@@ -136,7 +136,7 @@
         <w:pStyle w:val="BodyText"/>
       </w:pPr>
       <w:r>
-        <w:t xml:space="preserve">For both communities, scree plots showed inflection points at around three axes, and three axes captured a substantial proportion of variation (%s.) Although we have relatively little information about the natural history of particular plant species, I explored two known features of the plant community: a general decline in larger-seeded species compared to small-seeded species (Valone 2017), and the rapid establishment of the invasive erio aber in the 1990s (Allington). I used regressions () to test whether seed mass predicted species’ scores on PC axes, and I checked scores for erio aber on all axes.</w:t>
+        <w:t xml:space="preserve">For both communities, scree plots showed inflection points at around three axes, and three axes captured a substantial proportion of variation (%s.) Although we have relatively little information about the natural history of particular plant species, I explored two known features of the plant community: a general decline in larger-seeded species compared to small-seeded species (Valone 2017), and the rapid establishment of the invasive erio aber in the 1990s (Allington). I used weighted scores and regressions () to test whether seed mass predicted species’ scores on PC axes, and I checked scores for erio aber on all axes. Because the first axis for the winter community was consistently important, I specifically explored its most strongly contributing species, plotted its trajectory over time, and plotted its relationship to the rodent species.</w:t>
       </w:r>
     </w:p>
     <w:p>
@@ -599,7 +599,7 @@
     </w:lvl>
   </w:abstractNum>
   <w:abstractNum w:abstractNumId="990">
-    <w:nsid w:val="cb0ab90b"/>
+    <w:nsid w:val="e7bbe31e"/>
     <w:multiLevelType w:val="multilevel"/>
     <w:lvl w:ilvl="0">
       <w:numFmt w:val="bullet"/>
@@ -680,7 +680,7 @@
     </w:lvl>
   </w:abstractNum>
   <w:abstractNum w:abstractNumId="991">
-    <w:nsid w:val="af8e67e1"/>
+    <w:nsid w:val="1ce65716"/>
     <w:multiLevelType w:val="multilevel"/>
     <w:lvl w:ilvl="0">
       <w:numFmt w:val="bullet"/>

</xml_diff>